<commit_message>
Ontario -> ON, months to season
</commit_message>
<xml_diff>
--- a/James_Hageman_resume_summer_2018.docx
+++ b/James_Hageman_resume_summer_2018.docx
@@ -662,14 +662,6 @@
           <w:szCs w:val="20"/>
         </w:rPr>
         <w:tab/>
-        <w:t xml:space="preserve"> September 2017</w:t>
-      </w:r>
-      <w:r>
-        <w:rPr>
-          <w:rFonts w:ascii="Calibri" w:hAnsi="Calibri"/>
-          <w:sz w:val="20"/>
-          <w:szCs w:val="20"/>
-        </w:rPr>
         <w:t xml:space="preserve"> </w:t>
       </w:r>
       <w:r>
@@ -678,39 +670,16 @@
           <w:sz w:val="20"/>
           <w:szCs w:val="20"/>
         </w:rPr>
-        <w:t>-</w:t>
-      </w:r>
-      <w:r>
-        <w:rPr>
-          <w:rFonts w:ascii="Calibri" w:hAnsi="Calibri"/>
-          <w:sz w:val="20"/>
-          <w:szCs w:val="20"/>
-        </w:rPr>
-        <w:t xml:space="preserve"> </w:t>
-      </w:r>
-      <w:r>
-        <w:rPr>
-          <w:rFonts w:ascii="Calibri" w:hAnsi="Calibri"/>
-          <w:sz w:val="20"/>
-          <w:szCs w:val="20"/>
-        </w:rPr>
-        <w:t xml:space="preserve">December </w:t>
-      </w:r>
-      <w:r>
-        <w:rPr>
-          <w:rFonts w:ascii="Calibri" w:hAnsi="Calibri"/>
-          <w:sz w:val="20"/>
-          <w:szCs w:val="20"/>
-        </w:rPr>
-        <w:t>201</w:t>
-      </w:r>
-      <w:r>
-        <w:rPr>
-          <w:rFonts w:ascii="Calibri" w:hAnsi="Calibri"/>
-          <w:sz w:val="20"/>
-          <w:szCs w:val="20"/>
-        </w:rPr>
-        <w:t>7</w:t>
+        <w:tab/>
+      </w:r>
+      <w:r>
+        <w:rPr>
+          <w:rFonts w:ascii="Calibri" w:hAnsi="Calibri"/>
+          <w:sz w:val="20"/>
+          <w:szCs w:val="20"/>
+        </w:rPr>
+        <w:tab/>
+        <w:t xml:space="preserve">               Fall 2017</w:t>
       </w:r>
     </w:p>
     <w:p>
@@ -971,7 +940,15 @@
           <w:szCs w:val="20"/>
         </w:rPr>
         <w:tab/>
-        <w:t xml:space="preserve">  January</w:t>
+        <w:t xml:space="preserve">  </w:t>
+      </w:r>
+      <w:r>
+        <w:rPr>
+          <w:rFonts w:ascii="Calibri" w:hAnsi="Calibri"/>
+          <w:sz w:val="20"/>
+          <w:szCs w:val="20"/>
+        </w:rPr>
+        <w:tab/>
       </w:r>
       <w:proofErr w:type="gramEnd"/>
       <w:r>
@@ -980,39 +957,7 @@
           <w:sz w:val="20"/>
           <w:szCs w:val="20"/>
         </w:rPr>
-        <w:t xml:space="preserve"> 2017</w:t>
-      </w:r>
-      <w:r>
-        <w:rPr>
-          <w:rFonts w:ascii="Calibri" w:hAnsi="Calibri"/>
-          <w:sz w:val="20"/>
-          <w:szCs w:val="20"/>
-        </w:rPr>
-        <w:t xml:space="preserve"> - </w:t>
-      </w:r>
-      <w:r>
-        <w:rPr>
-          <w:rFonts w:ascii="Calibri" w:hAnsi="Calibri"/>
-          <w:sz w:val="20"/>
-          <w:szCs w:val="20"/>
-        </w:rPr>
-        <w:t>April</w:t>
-      </w:r>
-      <w:r>
-        <w:rPr>
-          <w:rFonts w:ascii="Calibri" w:hAnsi="Calibri"/>
-          <w:sz w:val="20"/>
-          <w:szCs w:val="20"/>
-        </w:rPr>
-        <w:t xml:space="preserve"> 201</w:t>
-      </w:r>
-      <w:r>
-        <w:rPr>
-          <w:rFonts w:ascii="Calibri" w:hAnsi="Calibri"/>
-          <w:sz w:val="20"/>
-          <w:szCs w:val="20"/>
-        </w:rPr>
-        <w:t>7</w:t>
+        <w:t xml:space="preserve">         Winter 2017</w:t>
       </w:r>
     </w:p>
     <w:p>
@@ -1075,17 +1020,7 @@
           <w:sz w:val="20"/>
           <w:szCs w:val="20"/>
         </w:rPr>
-        <w:t>merchant trust and decreasing support lo</w:t>
-      </w:r>
-      <w:bookmarkStart w:id="0" w:name="_GoBack"/>
-      <w:bookmarkEnd w:id="0"/>
-      <w:r>
-        <w:rPr>
-          <w:rFonts w:asciiTheme="minorHAnsi" w:hAnsiTheme="minorHAnsi"/>
-          <w:sz w:val="20"/>
-          <w:szCs w:val="20"/>
-        </w:rPr>
-        <w:t>ad from broken scripts</w:t>
+        <w:t>merchant trust and decreasing support load from broken scripts</w:t>
       </w:r>
     </w:p>
     <w:p>
@@ -1240,7 +1175,15 @@
           <w:sz w:val="20"/>
           <w:szCs w:val="20"/>
         </w:rPr>
-        <w:t>Toronto Ontario</w:t>
+        <w:t xml:space="preserve">Toronto </w:t>
+      </w:r>
+      <w:r>
+        <w:rPr>
+          <w:rFonts w:ascii="Calibri" w:hAnsi="Calibri"/>
+          <w:sz w:val="20"/>
+          <w:szCs w:val="20"/>
+        </w:rPr>
+        <w:t>ON</w:t>
       </w:r>
       <w:r>
         <w:rPr>
@@ -1288,23 +1231,26 @@
           <w:sz w:val="20"/>
           <w:szCs w:val="20"/>
         </w:rPr>
-        <w:t xml:space="preserve">May 2016 </w:t>
-      </w:r>
-      <w:r>
-        <w:rPr>
-          <w:rFonts w:ascii="Calibri" w:hAnsi="Calibri"/>
-          <w:sz w:val="20"/>
-          <w:szCs w:val="20"/>
-        </w:rPr>
-        <w:t>-</w:t>
-      </w:r>
-      <w:r>
-        <w:rPr>
-          <w:rFonts w:ascii="Calibri" w:hAnsi="Calibri"/>
-          <w:sz w:val="20"/>
-          <w:szCs w:val="20"/>
-        </w:rPr>
-        <w:t xml:space="preserve"> August 2016</w:t>
+        <w:tab/>
+      </w:r>
+      <w:r>
+        <w:rPr>
+          <w:rFonts w:ascii="Calibri" w:hAnsi="Calibri"/>
+          <w:sz w:val="20"/>
+          <w:szCs w:val="20"/>
+        </w:rPr>
+        <w:tab/>
+        <w:t xml:space="preserve">      Summer 201</w:t>
+      </w:r>
+      <w:bookmarkStart w:id="0" w:name="_GoBack"/>
+      <w:bookmarkEnd w:id="0"/>
+      <w:r>
+        <w:rPr>
+          <w:rFonts w:ascii="Calibri" w:hAnsi="Calibri"/>
+          <w:sz w:val="20"/>
+          <w:szCs w:val="20"/>
+        </w:rPr>
+        <w:t>6</w:t>
       </w:r>
     </w:p>
     <w:p>
@@ -1667,30 +1613,13 @@
         </w:rPr>
         <w:t xml:space="preserve">Markham </w:t>
       </w:r>
-      <w:proofErr w:type="gramStart"/>
-      <w:r>
-        <w:rPr>
-          <w:rFonts w:ascii="Calibri" w:hAnsi="Calibri"/>
-          <w:sz w:val="20"/>
-          <w:szCs w:val="20"/>
-        </w:rPr>
-        <w:t>Ontario</w:t>
-      </w:r>
-      <w:r>
-        <w:rPr>
-          <w:rFonts w:ascii="Calibri" w:hAnsi="Calibri"/>
-          <w:sz w:val="20"/>
-          <w:szCs w:val="20"/>
-        </w:rPr>
-        <w:t xml:space="preserve"> </w:t>
-      </w:r>
-      <w:r>
-        <w:rPr>
-          <w:rFonts w:ascii="Calibri" w:hAnsi="Calibri"/>
-          <w:sz w:val="20"/>
-          <w:szCs w:val="20"/>
-        </w:rPr>
-        <w:t xml:space="preserve"> </w:t>
+      <w:r>
+        <w:rPr>
+          <w:rFonts w:ascii="Calibri" w:hAnsi="Calibri"/>
+          <w:sz w:val="20"/>
+          <w:szCs w:val="20"/>
+        </w:rPr>
+        <w:t>ON</w:t>
       </w:r>
       <w:r>
         <w:rPr>
@@ -1700,7 +1629,6 @@
         </w:rPr>
         <w:tab/>
       </w:r>
-      <w:proofErr w:type="gramEnd"/>
       <w:r>
         <w:rPr>
           <w:rFonts w:ascii="Calibri" w:hAnsi="Calibri"/>
@@ -1715,32 +1643,16 @@
           <w:sz w:val="20"/>
           <w:szCs w:val="20"/>
         </w:rPr>
-        <w:t xml:space="preserve">   </w:t>
-      </w:r>
-      <w:r>
-        <w:rPr>
-          <w:rFonts w:ascii="Calibri" w:hAnsi="Calibri"/>
-          <w:sz w:val="20"/>
-          <w:szCs w:val="20"/>
-        </w:rPr>
         <w:tab/>
-        <w:t xml:space="preserve">    </w:t>
-      </w:r>
-      <w:r>
-        <w:rPr>
-          <w:rFonts w:ascii="Calibri" w:hAnsi="Calibri"/>
-          <w:sz w:val="20"/>
-          <w:szCs w:val="20"/>
-        </w:rPr>
-        <w:t xml:space="preserve"> </w:t>
-      </w:r>
-      <w:r>
-        <w:rPr>
-          <w:rFonts w:ascii="Calibri" w:hAnsi="Calibri"/>
-          <w:sz w:val="20"/>
-          <w:szCs w:val="20"/>
-        </w:rPr>
-        <w:t xml:space="preserve">   </w:t>
+      </w:r>
+      <w:r>
+        <w:rPr>
+          <w:rFonts w:ascii="Calibri" w:hAnsi="Calibri"/>
+          <w:sz w:val="20"/>
+          <w:szCs w:val="20"/>
+        </w:rPr>
+        <w:tab/>
+        <w:t xml:space="preserve">        </w:t>
       </w:r>
       <w:r>
         <w:rPr>
@@ -5126,7 +5038,7 @@
 </file>
 
 <file path=customXml/itemProps1.xml><?xml version="1.0" encoding="utf-8"?>
-<ds:datastoreItem xmlns:ds="http://schemas.openxmlformats.org/officeDocument/2006/customXml" ds:itemID="{8D4ADB0B-639D-6A48-BD00-490074C73B31}">
+<ds:datastoreItem xmlns:ds="http://schemas.openxmlformats.org/officeDocument/2006/customXml" ds:itemID="{981B53E4-F03D-E942-B18E-8EA0A7DA9748}">
   <ds:schemaRefs>
     <ds:schemaRef ds:uri="http://schemas.openxmlformats.org/officeDocument/2006/bibliography"/>
   </ds:schemaRefs>

</xml_diff>

<commit_message>
render with links maybe
</commit_message>
<xml_diff>
--- a/James_Hageman_resume_summer_2018.docx
+++ b/James_Hageman_resume_summer_2018.docx
@@ -8,8 +8,8 @@
         <w:pStyle w:val="Normal1"/>
         <w:rPr>
           <w:rFonts w:ascii="Calibri" w:eastAsia="Arial Unicode MS" w:hAnsi="Calibri" w:cs="Calibri"/>
-          <w:sz w:val="18"/>
-          <w:szCs w:val="16"/>
+          <w:sz w:val="20"/>
+          <w:szCs w:val="21"/>
         </w:rPr>
       </w:pPr>
       <w:r>
@@ -173,6 +173,14 @@
       </w:hyperlink>
       <w:r>
         <w:rPr>
+          <w:rFonts w:ascii="Calibri" w:eastAsia="Arial Unicode MS" w:hAnsi="Calibri" w:cs="Calibri"/>
+          <w:sz w:val="20"/>
+          <w:szCs w:val="21"/>
+        </w:rPr>
+        <w:t xml:space="preserve"> </w:t>
+      </w:r>
+      <w:r>
+        <w:rPr>
           <w:rStyle w:val="Hyperlink"/>
           <w:rFonts w:ascii="Calibri" w:eastAsia="Arial Unicode MS" w:hAnsi="Calibri" w:cs="Calibri"/>
           <w:color w:val="000000" w:themeColor="text1"/>
@@ -180,7 +188,7 @@
           <w:szCs w:val="21"/>
           <w:u w:val="none"/>
         </w:rPr>
-        <w:t xml:space="preserve">                                </w:t>
+        <w:t xml:space="preserve">                             </w:t>
       </w:r>
       <w:r>
         <w:rPr>
@@ -191,18 +199,8 @@
           <w:szCs w:val="21"/>
           <w:u w:val="none"/>
         </w:rPr>
-        <w:t xml:space="preserve">          </w:t>
-      </w:r>
-      <w:r>
-        <w:rPr>
-          <w:rStyle w:val="Hyperlink"/>
-          <w:rFonts w:ascii="Calibri" w:eastAsia="Arial Unicode MS" w:hAnsi="Calibri" w:cs="Calibri"/>
-          <w:color w:val="000000" w:themeColor="text1"/>
-          <w:sz w:val="20"/>
-          <w:szCs w:val="21"/>
-          <w:u w:val="none"/>
-        </w:rPr>
-        <w:t xml:space="preserve">  </w:t>
+        <w:tab/>
+        <w:t xml:space="preserve">      </w:t>
       </w:r>
       <w:r>
         <w:rPr>
@@ -1061,6 +1059,8 @@
         </w:rPr>
         <w:t>Streamlined customer migrations to Shopify Plus by developing the Bulk Customer Invites app</w:t>
       </w:r>
+      <w:bookmarkStart w:id="0" w:name="_GoBack"/>
+      <w:bookmarkEnd w:id="0"/>
     </w:p>
     <w:p>
       <w:pPr>
@@ -1508,42 +1508,36 @@
         <w:ind w:hanging="360"/>
         <w:contextualSpacing/>
         <w:rPr>
-          <w:rFonts w:asciiTheme="minorHAnsi" w:hAnsiTheme="minorHAnsi"/>
-          <w:sz w:val="20"/>
-          <w:szCs w:val="20"/>
-        </w:rPr>
-      </w:pPr>
-      <w:r>
-        <w:rPr>
-          <w:rFonts w:asciiTheme="majorHAnsi" w:hAnsiTheme="majorHAnsi"/>
-          <w:sz w:val="20"/>
-          <w:szCs w:val="20"/>
-        </w:rPr>
-        <w:t xml:space="preserve">Reduced bugs by maintaining 80% unit test coverage </w:t>
-      </w:r>
-      <w:r>
-        <w:rPr>
-          <w:rFonts w:asciiTheme="majorHAnsi" w:hAnsiTheme="majorHAnsi"/>
-          <w:sz w:val="20"/>
-          <w:szCs w:val="20"/>
-        </w:rPr>
-        <w:t xml:space="preserve">with </w:t>
-      </w:r>
-      <w:r>
-        <w:rPr>
-          <w:rFonts w:asciiTheme="majorHAnsi" w:hAnsiTheme="majorHAnsi"/>
-          <w:sz w:val="20"/>
-          <w:szCs w:val="20"/>
-        </w:rPr>
-        <w:t>Mocha, E</w:t>
-      </w:r>
-      <w:r>
-        <w:rPr>
-          <w:rFonts w:asciiTheme="majorHAnsi" w:hAnsiTheme="majorHAnsi"/>
-          <w:sz w:val="20"/>
-          <w:szCs w:val="20"/>
-        </w:rPr>
-        <w:t>nzyme and CircleCI</w:t>
+          <w:rFonts w:asciiTheme="majorHAnsi" w:hAnsiTheme="majorHAnsi"/>
+          <w:sz w:val="20"/>
+          <w:szCs w:val="20"/>
+        </w:rPr>
+      </w:pPr>
+      <w:r>
+        <w:rPr>
+          <w:rFonts w:asciiTheme="majorHAnsi" w:hAnsiTheme="majorHAnsi"/>
+          <w:sz w:val="20"/>
+          <w:szCs w:val="20"/>
+        </w:rPr>
+        <w:t xml:space="preserve">Reduced bugs by maintaining </w:t>
+      </w:r>
+      <w:proofErr w:type="gramStart"/>
+      <w:r>
+        <w:rPr>
+          <w:rFonts w:asciiTheme="majorHAnsi" w:hAnsiTheme="majorHAnsi"/>
+          <w:sz w:val="20"/>
+          <w:szCs w:val="20"/>
+        </w:rPr>
+        <w:t>80% unit</w:t>
+      </w:r>
+      <w:proofErr w:type="gramEnd"/>
+      <w:r>
+        <w:rPr>
+          <w:rFonts w:asciiTheme="majorHAnsi" w:hAnsiTheme="majorHAnsi"/>
+          <w:sz w:val="20"/>
+          <w:szCs w:val="20"/>
+        </w:rPr>
+        <w:t xml:space="preserve"> test coverage with Mocha, Enzyme and CircleCI</w:t>
       </w:r>
     </w:p>
     <w:p>
@@ -2009,8 +2003,8 @@
           <w:szCs w:val="10"/>
         </w:rPr>
       </w:pPr>
-      <w:bookmarkStart w:id="0" w:name="h.hvgjop14sakv" w:colFirst="0" w:colLast="0"/>
-      <w:bookmarkEnd w:id="0"/>
+      <w:bookmarkStart w:id="1" w:name="h.hvgjop14sakv" w:colFirst="0" w:colLast="0"/>
+      <w:bookmarkEnd w:id="1"/>
     </w:p>
     <w:p>
       <w:pPr>
@@ -2382,8 +2376,6 @@
           <w:szCs w:val="10"/>
         </w:rPr>
       </w:pPr>
-      <w:bookmarkStart w:id="1" w:name="_GoBack"/>
-      <w:bookmarkEnd w:id="1"/>
     </w:p>
     <w:p>
       <w:pPr>
@@ -5272,7 +5264,7 @@
 </file>
 
 <file path=customXml/itemProps1.xml><?xml version="1.0" encoding="utf-8"?>
-<ds:datastoreItem xmlns:ds="http://schemas.openxmlformats.org/officeDocument/2006/customXml" ds:itemID="{DEF5B25C-2A42-2647-80EB-CC8975996FDA}">
+<ds:datastoreItem xmlns:ds="http://schemas.openxmlformats.org/officeDocument/2006/customXml" ds:itemID="{31617BE9-F235-B04C-B5BC-DE19817E7E17}">
   <ds:schemaRefs>
     <ds:schemaRef ds:uri="http://schemas.openxmlformats.org/officeDocument/2006/bibliography"/>
   </ds:schemaRefs>

</xml_diff>

<commit_message>
use right aligned tabs instead of hacking spaces
</commit_message>
<xml_diff>
--- a/James_Hageman_resume_summer_2018.docx
+++ b/James_Hageman_resume_summer_2018.docx
@@ -6,6 +6,9 @@
     <w:p>
       <w:pPr>
         <w:pStyle w:val="Normal1"/>
+        <w:tabs>
+          <w:tab w:val="right" w:pos="9356"/>
+        </w:tabs>
         <w:rPr>
           <w:rFonts w:ascii="Calibri" w:eastAsia="Arial Unicode MS" w:hAnsi="Calibri" w:cs="Calibri"/>
           <w:sz w:val="20"/>
@@ -27,75 +30,10 @@
         <w:rPr>
           <w:rFonts w:ascii="Calibri" w:eastAsia="Arial Unicode MS" w:hAnsi="Calibri" w:cs="Calibri"/>
           <w:bCs/>
-          <w:i/>
           <w:color w:val="17365D"/>
           <w:szCs w:val="48"/>
         </w:rPr>
-        <w:t xml:space="preserve"> </w:t>
-      </w:r>
-      <w:r>
-        <w:rPr>
-          <w:rFonts w:ascii="Calibri" w:eastAsia="Arial Unicode MS" w:hAnsi="Calibri" w:cs="Calibri"/>
-          <w:bCs/>
-          <w:color w:val="17365D"/>
-          <w:szCs w:val="48"/>
-        </w:rPr>
         <w:tab/>
-      </w:r>
-      <w:r>
-        <w:rPr>
-          <w:rFonts w:ascii="Calibri" w:eastAsia="Arial Unicode MS" w:hAnsi="Calibri" w:cs="Calibri"/>
-          <w:bCs/>
-          <w:color w:val="17365D"/>
-          <w:szCs w:val="48"/>
-        </w:rPr>
-        <w:tab/>
-      </w:r>
-      <w:r>
-        <w:rPr>
-          <w:rFonts w:ascii="Calibri" w:eastAsia="Arial Unicode MS" w:hAnsi="Calibri" w:cs="Calibri"/>
-          <w:bCs/>
-          <w:color w:val="17365D"/>
-          <w:szCs w:val="48"/>
-        </w:rPr>
-        <w:tab/>
-      </w:r>
-      <w:r>
-        <w:rPr>
-          <w:rFonts w:ascii="Calibri" w:eastAsia="Arial Unicode MS" w:hAnsi="Calibri" w:cs="Calibri"/>
-          <w:bCs/>
-          <w:color w:val="17365D"/>
-          <w:szCs w:val="48"/>
-        </w:rPr>
-        <w:tab/>
-      </w:r>
-      <w:r>
-        <w:rPr>
-          <w:rFonts w:ascii="Calibri" w:eastAsia="Arial Unicode MS" w:hAnsi="Calibri" w:cs="Calibri"/>
-          <w:bCs/>
-          <w:color w:val="17365D"/>
-          <w:szCs w:val="48"/>
-        </w:rPr>
-        <w:tab/>
-        <w:t xml:space="preserve">   </w:t>
-      </w:r>
-      <w:r>
-        <w:rPr>
-          <w:rFonts w:ascii="Calibri" w:eastAsia="Arial Unicode MS" w:hAnsi="Calibri" w:cs="Calibri"/>
-          <w:bCs/>
-          <w:color w:val="17365D"/>
-          <w:szCs w:val="48"/>
-        </w:rPr>
-        <w:t xml:space="preserve">  </w:t>
-      </w:r>
-      <w:r>
-        <w:rPr>
-          <w:rFonts w:ascii="Calibri" w:eastAsia="Arial Unicode MS" w:hAnsi="Calibri" w:cs="Calibri"/>
-          <w:bCs/>
-          <w:color w:val="17365D"/>
-          <w:szCs w:val="48"/>
-        </w:rPr>
-        <w:t xml:space="preserve">                 </w:t>
       </w:r>
       <w:hyperlink r:id="rId6" w:history="1">
         <w:r>
@@ -174,50 +112,12 @@
       <w:r>
         <w:rPr>
           <w:rFonts w:ascii="Calibri" w:eastAsia="Arial Unicode MS" w:hAnsi="Calibri" w:cs="Calibri"/>
+          <w:color w:val="000000" w:themeColor="text1"/>
           <w:sz w:val="20"/>
           <w:szCs w:val="21"/>
         </w:rPr>
-        <w:t xml:space="preserve"> </w:t>
-      </w:r>
-      <w:r>
-        <w:rPr>
-          <w:rStyle w:val="Hyperlink"/>
-          <w:rFonts w:ascii="Calibri" w:eastAsia="Arial Unicode MS" w:hAnsi="Calibri" w:cs="Calibri"/>
-          <w:color w:val="000000" w:themeColor="text1"/>
-          <w:sz w:val="20"/>
-          <w:szCs w:val="21"/>
-          <w:u w:val="none"/>
-        </w:rPr>
-        <w:t xml:space="preserve">                             </w:t>
-      </w:r>
-      <w:r>
-        <w:rPr>
-          <w:rStyle w:val="Hyperlink"/>
-          <w:rFonts w:ascii="Calibri" w:eastAsia="Arial Unicode MS" w:hAnsi="Calibri" w:cs="Calibri"/>
-          <w:color w:val="000000" w:themeColor="text1"/>
-          <w:sz w:val="20"/>
-          <w:szCs w:val="21"/>
-          <w:u w:val="none"/>
-        </w:rPr>
         <w:tab/>
-        <w:t xml:space="preserve">      </w:t>
-      </w:r>
-      <w:r>
-        <w:rPr>
-          <w:rFonts w:ascii="Calibri" w:eastAsia="Arial Unicode MS" w:hAnsi="Calibri" w:cs="Calibri"/>
-          <w:color w:val="000000" w:themeColor="text1"/>
-          <w:sz w:val="20"/>
-          <w:szCs w:val="21"/>
-        </w:rPr>
-        <w:t>416-262</w:t>
-      </w:r>
-      <w:r>
-        <w:rPr>
-          <w:rFonts w:ascii="Calibri" w:eastAsia="Arial Unicode MS" w:hAnsi="Calibri" w:cs="Calibri"/>
-          <w:sz w:val="20"/>
-          <w:szCs w:val="21"/>
-        </w:rPr>
-        <w:t>-9985</w:t>
+        <w:t>416-262-9985</w:t>
       </w:r>
     </w:p>
     <w:p>
@@ -542,6 +442,9 @@
     </w:p>
     <w:p>
       <w:pPr>
+        <w:tabs>
+          <w:tab w:val="right" w:pos="9356"/>
+        </w:tabs>
         <w:rPr>
           <w:rFonts w:ascii="Calibri" w:hAnsi="Calibri"/>
           <w:b/>
@@ -623,48 +526,7 @@
           <w:szCs w:val="20"/>
         </w:rPr>
         <w:tab/>
-      </w:r>
-      <w:r>
-        <w:rPr>
-          <w:rFonts w:ascii="Calibri" w:hAnsi="Calibri"/>
-          <w:sz w:val="20"/>
-          <w:szCs w:val="20"/>
-        </w:rPr>
-        <w:tab/>
-      </w:r>
-      <w:r>
-        <w:rPr>
-          <w:rFonts w:ascii="Calibri" w:hAnsi="Calibri"/>
-          <w:sz w:val="20"/>
-          <w:szCs w:val="20"/>
-        </w:rPr>
-        <w:tab/>
-      </w:r>
-      <w:r>
-        <w:rPr>
-          <w:rFonts w:ascii="Calibri" w:hAnsi="Calibri"/>
-          <w:sz w:val="20"/>
-          <w:szCs w:val="20"/>
-        </w:rPr>
-        <w:tab/>
-        <w:t xml:space="preserve"> </w:t>
-      </w:r>
-      <w:r>
-        <w:rPr>
-          <w:rFonts w:ascii="Calibri" w:hAnsi="Calibri"/>
-          <w:sz w:val="20"/>
-          <w:szCs w:val="20"/>
-        </w:rPr>
-        <w:tab/>
-      </w:r>
-      <w:r>
-        <w:rPr>
-          <w:rFonts w:ascii="Calibri" w:hAnsi="Calibri"/>
-          <w:sz w:val="20"/>
-          <w:szCs w:val="20"/>
-        </w:rPr>
-        <w:tab/>
-        <w:t xml:space="preserve">               Fall 2017</w:t>
+        <w:t>Fall 2017</w:t>
       </w:r>
     </w:p>
     <w:p>
@@ -822,6 +684,9 @@
     </w:p>
     <w:p>
       <w:pPr>
+        <w:tabs>
+          <w:tab w:val="right" w:pos="9356"/>
+        </w:tabs>
         <w:rPr>
           <w:rFonts w:ascii="Calibri" w:hAnsi="Calibri"/>
           <w:b/>
@@ -918,58 +783,7 @@
           <w:sz w:val="20"/>
           <w:szCs w:val="20"/>
         </w:rPr>
-        <w:tab/>
-      </w:r>
-      <w:r>
-        <w:rPr>
-          <w:rFonts w:ascii="Calibri" w:hAnsi="Calibri"/>
-          <w:sz w:val="20"/>
-          <w:szCs w:val="20"/>
-        </w:rPr>
-        <w:tab/>
-      </w:r>
-      <w:r>
-        <w:rPr>
-          <w:rFonts w:ascii="Calibri" w:hAnsi="Calibri"/>
-          <w:sz w:val="20"/>
-          <w:szCs w:val="20"/>
-        </w:rPr>
-        <w:tab/>
-      </w:r>
-      <w:r>
-        <w:rPr>
-          <w:rFonts w:ascii="Calibri" w:hAnsi="Calibri"/>
-          <w:sz w:val="20"/>
-          <w:szCs w:val="20"/>
-        </w:rPr>
-        <w:tab/>
-      </w:r>
-      <w:proofErr w:type="gramStart"/>
-      <w:r>
-        <w:rPr>
-          <w:rFonts w:ascii="Calibri" w:hAnsi="Calibri"/>
-          <w:sz w:val="20"/>
-          <w:szCs w:val="20"/>
-        </w:rPr>
-        <w:tab/>
-        <w:t xml:space="preserve">  </w:t>
-      </w:r>
-      <w:r>
-        <w:rPr>
-          <w:rFonts w:ascii="Calibri" w:hAnsi="Calibri"/>
-          <w:sz w:val="20"/>
-          <w:szCs w:val="20"/>
-        </w:rPr>
-        <w:tab/>
-      </w:r>
-      <w:proofErr w:type="gramEnd"/>
-      <w:r>
-        <w:rPr>
-          <w:rFonts w:ascii="Calibri" w:hAnsi="Calibri"/>
-          <w:sz w:val="20"/>
-          <w:szCs w:val="20"/>
-        </w:rPr>
-        <w:t xml:space="preserve">         Winter 2017</w:t>
+        <w:t>Winter 2017</w:t>
       </w:r>
     </w:p>
     <w:p>
@@ -1143,6 +957,9 @@
     </w:p>
     <w:p>
       <w:pPr>
+        <w:tabs>
+          <w:tab w:val="right" w:pos="9356"/>
+        </w:tabs>
         <w:rPr>
           <w:rFonts w:ascii="Calibri" w:hAnsi="Calibri"/>
           <w:b/>
@@ -1207,46 +1024,6 @@
           <w:sz w:val="20"/>
           <w:szCs w:val="20"/>
         </w:rPr>
-        <w:t xml:space="preserve">      </w:t>
-      </w:r>
-      <w:r>
-        <w:rPr>
-          <w:rFonts w:ascii="Calibri" w:hAnsi="Calibri"/>
-          <w:sz w:val="20"/>
-          <w:szCs w:val="20"/>
-        </w:rPr>
-        <w:t xml:space="preserve">      </w:t>
-      </w:r>
-      <w:r>
-        <w:rPr>
-          <w:rFonts w:ascii="Calibri" w:hAnsi="Calibri"/>
-          <w:sz w:val="20"/>
-          <w:szCs w:val="20"/>
-        </w:rPr>
-        <w:t xml:space="preserve"> </w:t>
-      </w:r>
-      <w:r>
-        <w:rPr>
-          <w:rFonts w:ascii="Calibri" w:hAnsi="Calibri"/>
-          <w:sz w:val="20"/>
-          <w:szCs w:val="20"/>
-        </w:rPr>
-        <w:t xml:space="preserve">                                                     </w:t>
-      </w:r>
-      <w:r>
-        <w:rPr>
-          <w:rFonts w:ascii="Calibri" w:hAnsi="Calibri"/>
-          <w:sz w:val="20"/>
-          <w:szCs w:val="20"/>
-        </w:rPr>
-        <w:t xml:space="preserve">          </w:t>
-      </w:r>
-      <w:r>
-        <w:rPr>
-          <w:rFonts w:ascii="Calibri" w:hAnsi="Calibri"/>
-          <w:sz w:val="20"/>
-          <w:szCs w:val="20"/>
-        </w:rPr>
         <w:tab/>
       </w:r>
       <w:r>
@@ -1255,8 +1032,7 @@
           <w:sz w:val="20"/>
           <w:szCs w:val="20"/>
         </w:rPr>
-        <w:tab/>
-        <w:t xml:space="preserve">      Summer 2016</w:t>
+        <w:t>Summer 2016</w:t>
       </w:r>
     </w:p>
     <w:p>
@@ -1542,6 +1318,9 @@
     </w:p>
     <w:p>
       <w:pPr>
+        <w:tabs>
+          <w:tab w:val="right" w:pos="9356"/>
+        </w:tabs>
         <w:contextualSpacing/>
         <w:rPr>
           <w:rFonts w:ascii="Calibri" w:hAnsi="Calibri"/>
@@ -1607,31 +1386,6 @@
           <w:szCs w:val="20"/>
         </w:rPr>
         <w:tab/>
-      </w:r>
-      <w:r>
-        <w:rPr>
-          <w:rFonts w:ascii="Calibri" w:hAnsi="Calibri"/>
-          <w:sz w:val="20"/>
-          <w:szCs w:val="20"/>
-        </w:rPr>
-        <w:tab/>
-      </w:r>
-      <w:r>
-        <w:rPr>
-          <w:rFonts w:ascii="Calibri" w:hAnsi="Calibri"/>
-          <w:sz w:val="20"/>
-          <w:szCs w:val="20"/>
-        </w:rPr>
-        <w:tab/>
-      </w:r>
-      <w:r>
-        <w:rPr>
-          <w:rFonts w:ascii="Calibri" w:hAnsi="Calibri"/>
-          <w:sz w:val="20"/>
-          <w:szCs w:val="20"/>
-        </w:rPr>
-        <w:tab/>
-        <w:t xml:space="preserve">        </w:t>
       </w:r>
       <w:r>
         <w:rPr>
@@ -2040,6 +1794,9 @@
     </w:p>
     <w:p>
       <w:pPr>
+        <w:tabs>
+          <w:tab w:val="right" w:pos="9356"/>
+        </w:tabs>
         <w:spacing w:line="240" w:lineRule="auto"/>
         <w:contextualSpacing/>
         <w:rPr>
@@ -2065,43 +1822,6 @@
           <w:szCs w:val="20"/>
         </w:rPr>
         <w:tab/>
-      </w:r>
-      <w:r>
-        <w:rPr>
-          <w:rFonts w:ascii="Calibri" w:eastAsia="Calibri" w:hAnsi="Calibri" w:cs="Calibri"/>
-          <w:b/>
-          <w:sz w:val="20"/>
-          <w:szCs w:val="20"/>
-        </w:rPr>
-        <w:tab/>
-      </w:r>
-      <w:r>
-        <w:rPr>
-          <w:rFonts w:ascii="Calibri" w:eastAsia="Calibri" w:hAnsi="Calibri" w:cs="Calibri"/>
-          <w:b/>
-          <w:sz w:val="20"/>
-          <w:szCs w:val="20"/>
-        </w:rPr>
-        <w:tab/>
-        <w:t xml:space="preserve">       </w:t>
-      </w:r>
-      <w:r>
-        <w:rPr>
-          <w:rFonts w:ascii="Calibri" w:eastAsia="Calibri" w:hAnsi="Calibri" w:cs="Calibri"/>
-          <w:b/>
-          <w:sz w:val="20"/>
-          <w:szCs w:val="20"/>
-        </w:rPr>
-        <w:t xml:space="preserve">  </w:t>
-      </w:r>
-      <w:r>
-        <w:rPr>
-          <w:rFonts w:ascii="Calibri" w:eastAsia="Calibri" w:hAnsi="Calibri" w:cs="Calibri"/>
-          <w:b/>
-          <w:sz w:val="20"/>
-          <w:szCs w:val="20"/>
-        </w:rPr>
-        <w:t xml:space="preserve"> </w:t>
       </w:r>
       <w:r>
         <w:rPr>
@@ -5264,7 +4984,7 @@
 </file>
 
 <file path=customXml/itemProps1.xml><?xml version="1.0" encoding="utf-8"?>
-<ds:datastoreItem xmlns:ds="http://schemas.openxmlformats.org/officeDocument/2006/customXml" ds:itemID="{31617BE9-F235-B04C-B5BC-DE19817E7E17}">
+<ds:datastoreItem xmlns:ds="http://schemas.openxmlformats.org/officeDocument/2006/customXml" ds:itemID="{2357D4FB-ECA2-354D-B904-BA3374E75A62}">
   <ds:schemaRefs>
     <ds:schemaRef ds:uri="http://schemas.openxmlformats.org/officeDocument/2006/bibliography"/>
   </ds:schemaRefs>

</xml_diff>

<commit_message>
change recreational sports to personal finance
</commit_message>
<xml_diff>
--- a/James_Hageman_resume_summer_2018.docx
+++ b/James_Hageman_resume_summer_2018.docx
@@ -93,21 +93,8 @@
             <w:szCs w:val="21"/>
             <w:u w:val="none"/>
           </w:rPr>
-          <w:t>github.com/</w:t>
+          <w:t>github.com/JamesHageman</w:t>
         </w:r>
-        <w:proofErr w:type="spellStart"/>
-        <w:r>
-          <w:rPr>
-            <w:rStyle w:val="Hyperlink"/>
-            <w:rFonts w:ascii="Calibri" w:eastAsia="Arial Unicode MS" w:hAnsi="Calibri" w:cs="Calibri"/>
-            <w:color w:val="000000" w:themeColor="text1"/>
-            <w:sz w:val="20"/>
-            <w:szCs w:val="21"/>
-            <w:u w:val="none"/>
-          </w:rPr>
-          <w:t>JamesHageman</w:t>
-        </w:r>
-        <w:proofErr w:type="spellEnd"/>
       </w:hyperlink>
       <w:r>
         <w:rPr>
@@ -645,25 +632,7 @@
           <w:sz w:val="20"/>
           <w:szCs w:val="20"/>
         </w:rPr>
-        <w:t xml:space="preserve">Built a safe topic deletion mechanism for </w:t>
-      </w:r>
-      <w:proofErr w:type="spellStart"/>
-      <w:r>
-        <w:rPr>
-          <w:rFonts w:asciiTheme="majorHAnsi" w:hAnsiTheme="majorHAnsi"/>
-          <w:sz w:val="20"/>
-          <w:szCs w:val="20"/>
-        </w:rPr>
-        <w:t>Kakfa</w:t>
-      </w:r>
-      <w:proofErr w:type="spellEnd"/>
-      <w:r>
-        <w:rPr>
-          <w:rFonts w:asciiTheme="majorHAnsi" w:hAnsiTheme="majorHAnsi"/>
-          <w:sz w:val="20"/>
-          <w:szCs w:val="20"/>
-        </w:rPr>
-        <w:t xml:space="preserve">, allowing teams to </w:t>
+        <w:t xml:space="preserve">Built a safe topic deletion mechanism for Kakfa, allowing teams to </w:t>
       </w:r>
       <w:r>
         <w:rPr>
@@ -873,8 +842,6 @@
         </w:rPr>
         <w:t>Streamlined customer migrations to Shopify Plus by developing the Bulk Customer Invites app</w:t>
       </w:r>
-      <w:bookmarkStart w:id="0" w:name="_GoBack"/>
-      <w:bookmarkEnd w:id="0"/>
     </w:p>
     <w:p>
       <w:pPr>
@@ -1295,25 +1262,7 @@
           <w:sz w:val="20"/>
           <w:szCs w:val="20"/>
         </w:rPr>
-        <w:t xml:space="preserve">Reduced bugs by maintaining </w:t>
-      </w:r>
-      <w:proofErr w:type="gramStart"/>
-      <w:r>
-        <w:rPr>
-          <w:rFonts w:asciiTheme="majorHAnsi" w:hAnsiTheme="majorHAnsi"/>
-          <w:sz w:val="20"/>
-          <w:szCs w:val="20"/>
-        </w:rPr>
-        <w:t>80% unit</w:t>
-      </w:r>
-      <w:proofErr w:type="gramEnd"/>
-      <w:r>
-        <w:rPr>
-          <w:rFonts w:asciiTheme="majorHAnsi" w:hAnsiTheme="majorHAnsi"/>
-          <w:sz w:val="20"/>
-          <w:szCs w:val="20"/>
-        </w:rPr>
-        <w:t xml:space="preserve"> test coverage with Mocha, Enzyme and CircleCI</w:t>
+        <w:t>Reduced bugs by maintaining 80% unit test coverage with Mocha, Enzyme and CircleCI</w:t>
       </w:r>
     </w:p>
     <w:p>
@@ -1757,8 +1706,8 @@
           <w:szCs w:val="10"/>
         </w:rPr>
       </w:pPr>
-      <w:bookmarkStart w:id="1" w:name="h.hvgjop14sakv" w:colFirst="0" w:colLast="0"/>
-      <w:bookmarkEnd w:id="1"/>
+      <w:bookmarkStart w:id="0" w:name="h.hvgjop14sakv" w:colFirst="0" w:colLast="0"/>
+      <w:bookmarkEnd w:id="0"/>
     </w:p>
     <w:p>
       <w:pPr>
@@ -1981,6 +1930,14 @@
         </w:rPr>
         <w:t>, C++</w:t>
       </w:r>
+      <w:r>
+        <w:rPr>
+          <w:rFonts w:ascii="Calibri" w:hAnsi="Calibri"/>
+          <w:sz w:val="20"/>
+          <w:szCs w:val="20"/>
+        </w:rPr>
+        <w:t>, HTML, CSS</w:t>
+      </w:r>
     </w:p>
     <w:p>
       <w:pPr>
@@ -2136,14 +2093,8 @@
         </w:rPr>
         <w:t xml:space="preserve"> jazz/blues guitar, vocals, piano</w:t>
       </w:r>
-      <w:r>
-        <w:rPr>
-          <w:rFonts w:ascii="Calibri" w:eastAsia="Calibri" w:hAnsi="Calibri" w:cs="Calibri"/>
-          <w:sz w:val="20"/>
-          <w:szCs w:val="20"/>
-        </w:rPr>
-        <w:t xml:space="preserve"> </w:t>
-      </w:r>
+      <w:bookmarkStart w:id="1" w:name="_GoBack"/>
+      <w:bookmarkEnd w:id="1"/>
     </w:p>
     <w:p>
       <w:pPr>
@@ -2166,7 +2117,31 @@
           <w:sz w:val="20"/>
           <w:szCs w:val="20"/>
         </w:rPr>
-        <w:t>Recreational sports: skiing, cycling, hiking</w:t>
+        <w:t>Personal finance: budgeting</w:t>
+      </w:r>
+      <w:r>
+        <w:rPr>
+          <w:rFonts w:asciiTheme="majorHAnsi" w:hAnsiTheme="majorHAnsi"/>
+          <w:sz w:val="20"/>
+          <w:szCs w:val="20"/>
+        </w:rPr>
+        <w:t>, investing, and forecasting</w:t>
+      </w:r>
+      <w:r>
+        <w:rPr>
+          <w:rFonts w:asciiTheme="majorHAnsi" w:hAnsiTheme="majorHAnsi"/>
+          <w:sz w:val="20"/>
+          <w:szCs w:val="20"/>
+        </w:rPr>
+        <w:t xml:space="preserve"> </w:t>
+      </w:r>
+      <w:r>
+        <w:rPr>
+          <w:rFonts w:asciiTheme="majorHAnsi" w:hAnsiTheme="majorHAnsi"/>
+          <w:sz w:val="20"/>
+          <w:szCs w:val="20"/>
+        </w:rPr>
+        <w:t>with YNAB and Wealthsimple</w:t>
       </w:r>
     </w:p>
     <w:sectPr>
@@ -4984,7 +4959,7 @@
 </file>
 
 <file path=customXml/itemProps1.xml><?xml version="1.0" encoding="utf-8"?>
-<ds:datastoreItem xmlns:ds="http://schemas.openxmlformats.org/officeDocument/2006/customXml" ds:itemID="{2357D4FB-ECA2-354D-B904-BA3374E75A62}">
+<ds:datastoreItem xmlns:ds="http://schemas.openxmlformats.org/officeDocument/2006/customXml" ds:itemID="{11C4473C-9D7F-5A47-8A60-BCF66320E727}">
   <ds:schemaRefs>
     <ds:schemaRef ds:uri="http://schemas.openxmlformats.org/officeDocument/2006/bibliography"/>
   </ds:schemaRefs>

</xml_diff>